<commit_message>
Subo correcion ejercicio 1(falta una duda)
</commit_message>
<xml_diff>
--- a/Ingenieria de Software 1/Practicas 2025/PRACTICA 2 HECHA- HU.docx
+++ b/Ingenieria de Software 1/Practicas 2025/PRACTICA 2 HECHA- HU.docx
@@ -244,7 +244,21 @@
         <w:t>muebles:</w:t>
       </w:r>
       <w:r>
-        <w:t xml:space="preserve"> fecha de creación, ¿fecha de último mantenimiento?</w:t>
+        <w:t xml:space="preserve"> fecha de </w:t>
+      </w:r>
+      <w:proofErr w:type="gramStart"/>
+      <w:r>
+        <w:t>creación</w:t>
+      </w:r>
+      <w:r>
+        <w:t>(</w:t>
+      </w:r>
+      <w:proofErr w:type="gramEnd"/>
+      <w:r>
+        <w:t>fecha invalida no es un escenario fallido)</w:t>
+      </w:r>
+      <w:r>
+        <w:t>, ¿fecha de último mantenimiento?</w:t>
       </w:r>
       <w:r>
         <w:t xml:space="preserve">, ¿Cómo </w:t>
@@ -345,7 +359,7 @@
         <w:t>rgado de mob</w:t>
       </w:r>
       <w:r>
-        <w:t>321,</w:t>
+        <w:t>iliar</w:t>
       </w:r>
       <w:r>
         <w:t xml:space="preserve">io </w:t>
@@ -414,52 +428,13 @@
         <w:t>Código</w:t>
       </w:r>
       <w:r>
-        <w:t xml:space="preserve"> de </w:t>
-      </w:r>
-      <w:r>
-        <w:t>inventario</w:t>
-      </w:r>
-      <w:r>
-        <w:t xml:space="preserve">: 123 , </w:t>
-      </w:r>
-      <w:r>
-        <w:t xml:space="preserve">tipo de </w:t>
+        <w:t xml:space="preserve"> de inventario: 123 , tipo de </w:t>
       </w:r>
       <w:r>
         <w:t>mueble:” Silla</w:t>
       </w:r>
       <w:r>
-        <w:t>”</w:t>
-      </w:r>
-      <w:r>
-        <w:t>, fecha de creación</w:t>
-      </w:r>
-      <w:r>
-        <w:t>: “27/05/25”</w:t>
-      </w:r>
-      <w:r>
-        <w:t>, fecha de último mantenimiento</w:t>
-      </w:r>
-      <w:r>
-        <w:t>:”21/08/25”</w:t>
-      </w:r>
-      <w:r>
-        <w:t xml:space="preserve">, estado </w:t>
-      </w:r>
-      <w:r>
-        <w:t>:”libre</w:t>
-      </w:r>
-      <w:r>
-        <w:t xml:space="preserve"> </w:t>
-      </w:r>
-      <w:r>
-        <w:t xml:space="preserve">“ </w:t>
-      </w:r>
-      <w:r>
-        <w:t>y el precio de alquiler</w:t>
-      </w:r>
-      <w:r>
-        <w:t>: “$2500”</w:t>
+        <w:t>”, fecha de creación: “27/05/25”, fecha de último mantenimiento:”21/08/25”, estado :”libre “ y el precio de alquiler: “$2500”</w:t>
       </w:r>
       <w:r>
         <w:br/>
@@ -483,8 +458,6 @@
       </w:r>
       <w:r>
         <w:br/>
-      </w:r>
-      <w:r>
         <w:t xml:space="preserve">Cuando se ingrese los datos: </w:t>
       </w:r>
       <w:r>
@@ -497,34 +470,13 @@
         <w:t xml:space="preserve"> </w:t>
       </w:r>
       <w:r>
-        <w:t>321</w:t>
-      </w:r>
-      <w:r>
-        <w:t xml:space="preserve"> , tipo de </w:t>
+        <w:t xml:space="preserve">321 , tipo de </w:t>
       </w:r>
       <w:r>
         <w:t>mueble:” Mesa</w:t>
       </w:r>
       <w:r>
-        <w:t>”, fecha de creación: “</w:t>
-      </w:r>
-      <w:r>
-        <w:t>0</w:t>
-      </w:r>
-      <w:r>
-        <w:t>2/0</w:t>
-      </w:r>
-      <w:r>
-        <w:t>4</w:t>
-      </w:r>
-      <w:r>
-        <w:t>/25”, fecha de último mantenimiento:”21/08/25”, estado :”libre “ y el precio de alquiler: “$</w:t>
-      </w:r>
-      <w:r>
-        <w:t>30</w:t>
-      </w:r>
-      <w:r>
-        <w:t>00”</w:t>
+        <w:t>”, fecha de creación: “02/04/25”, fecha de último mantenimiento:”21/08/25”, estado :”libre “ y el precio de alquiler: “$3000”</w:t>
       </w:r>
       <w:r>
         <w:br/>
@@ -599,7 +551,7 @@
         <w:t>para</w:t>
       </w:r>
       <w:r>
-        <w:t xml:space="preserve"> festejar mi cumpleaños (¿para obtener la reserva del mueble?)</w:t>
+        <w:t xml:space="preserve"> para obtener la reserva del mueble</w:t>
       </w:r>
       <w:r>
         <w:br/>
@@ -615,13 +567,228 @@
         <w:t>: Como mínimo se reservan 3 muebles</w:t>
       </w:r>
       <w:r>
+        <w:t>, se debe abonar el 20% del total del alquiler.</w:t>
+      </w:r>
+      <w:r>
+        <w:br/>
+      </w:r>
+      <w:r>
+        <w:rPr>
+          <w:b/>
+          <w:bCs/>
+        </w:rPr>
+        <w:t>-Criterios de aceptación:</w:t>
+      </w:r>
+      <w:r>
+        <w:rPr>
+          <w:b/>
+          <w:bCs/>
+        </w:rPr>
+        <w:br/>
+      </w:r>
+      <w:r>
+        <w:t>#Escenario 1:</w:t>
+      </w:r>
+      <w:r>
+        <w:t xml:space="preserve"> </w:t>
+      </w:r>
+      <w:r>
+        <w:t>Reserva de mueble exitosa</w:t>
+      </w:r>
+      <w:r>
+        <w:br/>
+      </w:r>
+      <w:r>
+        <w:t xml:space="preserve">Dado que se </w:t>
+      </w:r>
+      <w:r>
+        <w:t>quieren</w:t>
+      </w:r>
+      <w:r>
+        <w:t xml:space="preserve"> reservar 6 “mesas” para la fecha 27/08/25 y las condiciones son las  adecuadas para un pago exitoso</w:t>
+      </w:r>
+      <w:r>
+        <w:br/>
+        <w:t xml:space="preserve">Cuando se ingresan los datos: Fecha: 27/08/25, </w:t>
+      </w:r>
+      <w:r>
+        <w:t>lugar del evento: “La Plata”, cantidad de días: “10” y mobiliario : “Mesas” junto a su cantidad:”6”</w:t>
+      </w:r>
+      <w:r>
+        <w:br/>
+        <w:t>En</w:t>
+      </w:r>
+      <w:r>
+        <w:t>tonce</w:t>
+      </w:r>
+      <w:r>
+        <w:t xml:space="preserve">s el sistema redirige al Usuario al pago de reserva con tarjeta de crédito </w:t>
+      </w:r>
+      <w:r>
         <w:t xml:space="preserve">, </w:t>
       </w:r>
       <w:r>
-        <w:t>se debe abonar el 20% del total del alquiler</w:t>
-      </w:r>
-      <w:r>
-        <w:t>.</w:t>
+        <w:t>espera respuesta y reserva el mueble .</w:t>
+      </w:r>
+      <w:r>
+        <w:br/>
+      </w:r>
+      <w:r>
+        <w:rPr>
+          <w:u w:val="single"/>
+        </w:rPr>
+        <w:t>#Escenario 2:Reserva de mueble fallida por cantidad menor al mínimo posible</w:t>
+      </w:r>
+      <w:r>
+        <w:rPr>
+          <w:u w:val="single"/>
+        </w:rPr>
+        <w:br/>
+      </w:r>
+      <w:r>
+        <w:t>Dado que se quieren reservar 2 “mesas” para la fecha 30/08/25 (y las condiciones son las  adecuadas para un pago exitoso)</w:t>
+      </w:r>
+      <w:r>
+        <w:br/>
+        <w:t>Cuando se ingresan los datos: Fecha30/08/25, lugar del evento: “La Plata”, cantidad de días: “5” y mobiliario : “Mesas” junto a su cantidad:”2”</w:t>
+      </w:r>
+      <w:r>
+        <w:br/>
+      </w:r>
+      <w:r>
+        <w:t xml:space="preserve">Entonces </w:t>
+      </w:r>
+      <w:r>
+        <w:t>el sistema informa que la cantidad de muebles mínima es 3</w:t>
+      </w:r>
+      <w:r>
+        <w:br/>
+      </w:r>
+      <w:r>
+        <w:rPr>
+          <w:u w:val="single"/>
+        </w:rPr>
+        <w:t>#Escenario 3:Reserva de mueble fallida por error de pago</w:t>
+      </w:r>
+      <w:r>
+        <w:br/>
+        <w:t xml:space="preserve">Dado que se </w:t>
+      </w:r>
+      <w:r>
+        <w:t>quieren</w:t>
+      </w:r>
+      <w:r>
+        <w:t xml:space="preserve"> reservar 10 “sil</w:t>
+      </w:r>
+      <w:r>
+        <w:t>l</w:t>
+      </w:r>
+      <w:r>
+        <w:t>as” para la fecha 27/08/25 y las condiciones no son las  adecuadas para un pago exitoso</w:t>
+      </w:r>
+      <w:r>
+        <w:br/>
+        <w:t>Cuando se ingresan los datos: Fecha: 27/08/25, lugar del evento: “La Plata”, cantidad de días: “20” y mobiliario : “sillas” junto a su cantidad:”10”</w:t>
+      </w:r>
+      <w:r>
+        <w:br/>
+      </w:r>
+      <w:r>
+        <w:t xml:space="preserve">Entonces </w:t>
+      </w:r>
+      <w:r>
+        <w:t xml:space="preserve">el sistema redirige al Usuario al pago de reserva con tarjeta de crédito, espera respuesta </w:t>
+      </w:r>
+      <w:r>
+        <w:t>e informa “Fallo en el pago con tarjeta de crédito”</w:t>
+      </w:r>
+      <w:r>
+        <w:br/>
+      </w:r>
+      <w:r>
+        <w:rPr>
+          <w:b/>
+          <w:bCs/>
+          <w:u w:val="single"/>
+        </w:rPr>
+        <w:t xml:space="preserve">-ID: </w:t>
+      </w:r>
+      <w:r>
+        <w:rPr>
+          <w:b/>
+          <w:bCs/>
+          <w:u w:val="single"/>
+        </w:rPr>
+        <w:t>Pagar con tarjeta</w:t>
+      </w:r>
+      <w:r>
+        <w:br/>
+      </w:r>
+      <w:r>
+        <w:rPr>
+          <w:b/>
+          <w:bCs/>
+        </w:rPr>
+        <w:t>-Titulo:</w:t>
+      </w:r>
+      <w:r>
+        <w:t xml:space="preserve"> </w:t>
+      </w:r>
+      <w:r>
+        <w:rPr>
+          <w:b/>
+          <w:bCs/>
+        </w:rPr>
+        <w:t>Como</w:t>
+      </w:r>
+      <w:r>
+        <w:t xml:space="preserve"> usuario </w:t>
+      </w:r>
+      <w:r>
+        <w:rPr>
+          <w:b/>
+          <w:bCs/>
+        </w:rPr>
+        <w:t>quiero</w:t>
+      </w:r>
+      <w:r>
+        <w:rPr>
+          <w:b/>
+          <w:bCs/>
+        </w:rPr>
+        <w:t xml:space="preserve"> </w:t>
+      </w:r>
+      <w:r>
+        <w:t xml:space="preserve">pagar con tarjeta </w:t>
+      </w:r>
+      <w:r>
+        <w:rPr>
+          <w:b/>
+          <w:bCs/>
+        </w:rPr>
+        <w:t>para</w:t>
+      </w:r>
+      <w:r>
+        <w:t xml:space="preserve"> finalizar la reserva del mueble</w:t>
+      </w:r>
+      <w:r>
+        <w:br/>
+      </w:r>
+      <w:r>
+        <w:rPr>
+          <w:b/>
+          <w:bCs/>
+        </w:rPr>
+        <w:t>-Reglas de negocio</w:t>
+      </w:r>
+      <w:r>
+        <w:t xml:space="preserve">: </w:t>
+      </w:r>
+      <w:r>
+        <w:t xml:space="preserve">Se debe abonar el 20% del total </w:t>
+      </w:r>
+      <w:r>
+        <w:t>del alquiler. El pago de la reserva se realiza únicamente con tarjeta de crédito</w:t>
       </w:r>
       <w:r>
         <w:br/>
@@ -641,368 +808,160 @@
         <w:br/>
       </w:r>
       <w:r>
-        <w:t>#Escenario 1:</w:t>
-      </w:r>
-      <w:r>
-        <w:t xml:space="preserve"> </w:t>
-      </w:r>
-      <w:r>
-        <w:t>Reserva de mueble exitosa</w:t>
-      </w:r>
-      <w:r>
-        <w:br/>
-      </w:r>
-      <w:r>
-        <w:t xml:space="preserve">Dado que se </w:t>
-      </w:r>
-      <w:r>
-        <w:t>quieren</w:t>
-      </w:r>
-      <w:r>
-        <w:t xml:space="preserve"> reservar 6 “mesas” para la fecha 27/08/25 y las condiciones son las  adecuadas para un pago exitoso</w:t>
-      </w:r>
-      <w:r>
-        <w:br/>
-        <w:t xml:space="preserve">Cuando se ingresan los datos: Fecha: </w:t>
-      </w:r>
-      <w:r>
-        <w:t>27/08/25</w:t>
-      </w:r>
-      <w:r>
-        <w:t xml:space="preserve">, </w:t>
-      </w:r>
-      <w:r>
-        <w:t>lugar del evento</w:t>
-      </w:r>
-      <w:r>
-        <w:t>: “La Plata”</w:t>
-      </w:r>
-      <w:r>
-        <w:t>, cantidad de días</w:t>
-      </w:r>
-      <w:r>
-        <w:t>: “10”</w:t>
-      </w:r>
-      <w:r>
-        <w:t xml:space="preserve"> y mobiliario </w:t>
-      </w:r>
-      <w:r>
-        <w:t xml:space="preserve">: “Mesas” </w:t>
-      </w:r>
-      <w:r>
-        <w:t>junto a su cantidad</w:t>
-      </w:r>
-      <w:r>
-        <w:t>:”6”</w:t>
-      </w:r>
-      <w:r>
-        <w:br/>
-        <w:t>En</w:t>
-      </w:r>
-      <w:r>
-        <w:t>tonce</w:t>
-      </w:r>
-      <w:r>
-        <w:t xml:space="preserve">s el sistema redirige al Usuario al pago de reserva con tarjeta de crédito </w:t>
-      </w:r>
-      <w:r>
-        <w:t xml:space="preserve">, </w:t>
-      </w:r>
-      <w:r>
-        <w:t>espera respuesta y reserva el mueble .</w:t>
-      </w:r>
-      <w:r>
-        <w:br/>
-      </w:r>
-      <w:r>
-        <w:rPr>
-          <w:u w:val="single"/>
-        </w:rPr>
-        <w:t>#Escenario 2:Reserva de mueble fallida por cantidad menor al mínimo posible</w:t>
-      </w:r>
-      <w:r>
-        <w:rPr>
-          <w:u w:val="single"/>
-        </w:rPr>
-        <w:br/>
-      </w:r>
-      <w:r>
-        <w:t xml:space="preserve">Dado que se quieren reservar 2 “mesas” para la fecha 30/08/25 (y </w:t>
-      </w:r>
-      <w:r>
-        <w:t>las condiciones son las  adecuadas para un pago exitoso</w:t>
-      </w:r>
-      <w:r>
-        <w:t>)</w:t>
-      </w:r>
-      <w:r>
-        <w:br/>
-        <w:t>Cuando se ingresan los datos: Fecha30/08/25, lugar del evento: “La Plata”, cantidad de días: “</w:t>
-      </w:r>
-      <w:r>
-        <w:t>5</w:t>
-      </w:r>
-      <w:r>
-        <w:t>” y mobiliario : “Mesas” junto a su cantidad:”</w:t>
-      </w:r>
-      <w:r>
+        <w:rPr>
+          <w:u w:val="single"/>
+        </w:rPr>
+        <w:t xml:space="preserve">#Escenario </w:t>
+      </w:r>
+      <w:r>
+        <w:rPr>
+          <w:u w:val="single"/>
+        </w:rPr>
+        <w:t>1: Pago</w:t>
+      </w:r>
+      <w:r>
+        <w:rPr>
+          <w:u w:val="single"/>
+        </w:rPr>
+        <w:t xml:space="preserve"> exitoso</w:t>
+      </w:r>
+      <w:r>
+        <w:br/>
+        <w:t xml:space="preserve">Dado la conexión con el servidor del banco exitosa , el </w:t>
+      </w:r>
+      <w:r>
+        <w:t>número</w:t>
+      </w:r>
+      <w:r>
+        <w:t xml:space="preserve"> de tarjeta de crédito 123 valida y los fondos suficientes con el pago del 20% del mueble</w:t>
+      </w:r>
+      <w:r>
+        <w:br/>
+        <w:t>Cuando se ingresan los datos : numero de tarjeta: 123 y se presiona “Pagar”</w:t>
+      </w:r>
+      <w:r>
+        <w:br/>
+        <w:t>Entonces el sistema registra el pago y emite un número de reserva único .</w:t>
+      </w:r>
+      <w:r>
+        <w:br/>
+      </w:r>
+      <w:r>
+        <w:rPr>
+          <w:u w:val="single"/>
+        </w:rPr>
+        <w:t xml:space="preserve">#Escenario </w:t>
+      </w:r>
+      <w:r>
+        <w:rPr>
+          <w:u w:val="single"/>
+        </w:rPr>
         <w:t>2</w:t>
       </w:r>
       <w:r>
-        <w:t>”</w:t>
-      </w:r>
-      <w:r>
-        <w:br/>
-      </w:r>
-      <w:r>
-        <w:t xml:space="preserve">Entonces </w:t>
-      </w:r>
-      <w:r>
-        <w:t xml:space="preserve">el sistema </w:t>
-      </w:r>
-      <w:r>
-        <w:t>informa que la cantidad de muebles mínima es 3</w:t>
-      </w:r>
-      <w:r>
-        <w:br/>
-      </w:r>
-      <w:r>
-        <w:rPr>
-          <w:u w:val="single"/>
-        </w:rPr>
-        <w:t>#Escenario 3:Reserva de mueble fallida por error de pago</w:t>
-      </w:r>
-      <w:r>
-        <w:br/>
-      </w:r>
-      <w:r>
-        <w:t xml:space="preserve">Dado que se </w:t>
-      </w:r>
-      <w:r>
-        <w:t>quieren</w:t>
-      </w:r>
-      <w:r>
-        <w:t xml:space="preserve"> reservar </w:t>
-      </w:r>
-      <w:r>
-        <w:t>10</w:t>
-      </w:r>
-      <w:r>
-        <w:t xml:space="preserve"> “</w:t>
-      </w:r>
-      <w:r>
-        <w:t>sil</w:t>
-      </w:r>
-      <w:r>
-        <w:t>l</w:t>
-      </w:r>
-      <w:r>
-        <w:t>as</w:t>
-      </w:r>
-      <w:r>
-        <w:t>” para la fecha 27/08/25 y las condiciones</w:t>
-      </w:r>
-      <w:r>
-        <w:t xml:space="preserve"> no</w:t>
-      </w:r>
-      <w:r>
-        <w:t xml:space="preserve"> son las  adecuadas para un pago exitoso</w:t>
-      </w:r>
-      <w:r>
-        <w:br/>
-        <w:t>Cuando se ingresan los datos: Fecha: 27/08/25, lugar del evento: “La Plata”, cantidad de días: “</w:t>
-      </w:r>
-      <w:r>
-        <w:t>20</w:t>
-      </w:r>
-      <w:r>
-        <w:t>” y mobiliario : “</w:t>
-      </w:r>
-      <w:r>
-        <w:t>sillas</w:t>
-      </w:r>
-      <w:r>
-        <w:t>” junto a su cantidad:”</w:t>
-      </w:r>
-      <w:r>
-        <w:t>10</w:t>
-      </w:r>
-      <w:r>
-        <w:t>”</w:t>
-      </w:r>
-      <w:r>
-        <w:br/>
-      </w:r>
-      <w:r>
-        <w:t xml:space="preserve">Entonces </w:t>
-      </w:r>
-      <w:r>
-        <w:t>el sistema redirige al Usuario al pago de reserva con tarjeta de crédito</w:t>
-      </w:r>
-      <w:r>
-        <w:t>,</w:t>
-      </w:r>
-      <w:r>
-        <w:t xml:space="preserve"> espera respuesta </w:t>
-      </w:r>
-      <w:r>
-        <w:t>e informa “Fallo en el pago con tarjeta de crédito”</w:t>
-      </w:r>
-      <w:r>
-        <w:br/>
-      </w:r>
-      <w:r>
-        <w:rPr>
-          <w:b/>
-          <w:bCs/>
-          <w:u w:val="single"/>
-        </w:rPr>
-        <w:t xml:space="preserve">-ID: </w:t>
-      </w:r>
-      <w:r>
-        <w:rPr>
-          <w:b/>
-          <w:bCs/>
-          <w:u w:val="single"/>
-        </w:rPr>
-        <w:t>Pagar con tarjeta</w:t>
-      </w:r>
-      <w:r>
-        <w:br/>
-      </w:r>
-      <w:r>
-        <w:rPr>
-          <w:b/>
-          <w:bCs/>
-        </w:rPr>
-        <w:t>-Titulo:</w:t>
-      </w:r>
-      <w:r>
-        <w:t xml:space="preserve"> </w:t>
-      </w:r>
-      <w:r>
-        <w:rPr>
-          <w:b/>
-          <w:bCs/>
-        </w:rPr>
-        <w:t>Como</w:t>
-      </w:r>
-      <w:r>
-        <w:t xml:space="preserve"> usuario </w:t>
-      </w:r>
-      <w:r>
-        <w:rPr>
-          <w:b/>
-          <w:bCs/>
-        </w:rPr>
-        <w:t>quiero</w:t>
-      </w:r>
-      <w:r>
-        <w:rPr>
-          <w:b/>
-          <w:bCs/>
-        </w:rPr>
-        <w:t xml:space="preserve"> </w:t>
-      </w:r>
-      <w:r>
-        <w:t>pagar con tarjeta</w:t>
-      </w:r>
-      <w:r>
-        <w:t xml:space="preserve"> </w:t>
-      </w:r>
-      <w:r>
-        <w:rPr>
-          <w:b/>
-          <w:bCs/>
-        </w:rPr>
-        <w:t>para</w:t>
-      </w:r>
-      <w:r>
-        <w:t xml:space="preserve"> </w:t>
-      </w:r>
-      <w:r>
-        <w:t>finalizar la reserva del mueble</w:t>
-      </w:r>
-      <w:r>
-        <w:br/>
-      </w:r>
-      <w:r>
-        <w:rPr>
-          <w:b/>
-          <w:bCs/>
-        </w:rPr>
-        <w:t>-Reglas de negocio</w:t>
-      </w:r>
-      <w:r>
-        <w:t xml:space="preserve">: </w:t>
-      </w:r>
-      <w:r>
-        <w:t>S</w:t>
-      </w:r>
-      <w:r>
-        <w:t xml:space="preserve">e debe abonar el 20% del total </w:t>
-      </w:r>
-      <w:r>
-        <w:t>del alquiler. El pago de la reserva se realiza únicamente con tarjeta de crédito</w:t>
-      </w:r>
-      <w:r>
-        <w:br/>
-      </w:r>
-      <w:r>
-        <w:rPr>
-          <w:b/>
-          <w:bCs/>
-        </w:rPr>
-        <w:t>-Criterios de aceptación:</w:t>
-      </w:r>
-      <w:r>
-        <w:rPr>
-          <w:b/>
-          <w:bCs/>
-        </w:rPr>
-        <w:br/>
-      </w:r>
-      <w:r>
-        <w:rPr>
-          <w:u w:val="single"/>
-        </w:rPr>
+        <w:rPr>
+          <w:u w:val="single"/>
+        </w:rPr>
+        <w:t xml:space="preserve">:Pago fallido por fondos </w:t>
+      </w:r>
+      <w:r>
+        <w:rPr>
+          <w:u w:val="single"/>
+        </w:rPr>
+        <w:t>insuficientes</w:t>
+      </w:r>
+      <w:r>
+        <w:br/>
+        <w:t xml:space="preserve">Dado la conexión con el servidor del banco exitosa , el </w:t>
+      </w:r>
+      <w:r>
+        <w:t>número</w:t>
+      </w:r>
+      <w:r>
+        <w:t xml:space="preserve"> de tarjeta de crédito 321 valida y los fondos insuficientes </w:t>
+      </w:r>
+      <w:r>
+        <w:br/>
+        <w:t xml:space="preserve">Cuando se ingresan los datos : </w:t>
+      </w:r>
+      <w:r>
+        <w:t>número</w:t>
+      </w:r>
+      <w:r>
+        <w:t xml:space="preserve"> de tarjeta: 321 y se presiona “Pagar”</w:t>
+      </w:r>
+      <w:r>
+        <w:br/>
+        <w:t>Entonces el sistema informa que “los fondos son insuficientes para el pago”</w:t>
+      </w:r>
+      <w:r>
+        <w:br/>
+      </w:r>
+      <w:r>
+        <w:rPr>
+          <w:u w:val="single"/>
+        </w:rPr>
+        <w:lastRenderedPageBreak/>
         <w:t xml:space="preserve">#Escenario </w:t>
       </w:r>
       <w:r>
         <w:rPr>
           <w:u w:val="single"/>
         </w:rPr>
-        <w:t>1: Pago</w:t>
-      </w:r>
-      <w:r>
-        <w:rPr>
-          <w:u w:val="single"/>
-        </w:rPr>
-        <w:t xml:space="preserve"> exitoso</w:t>
-      </w:r>
-      <w:r>
-        <w:br/>
+        <w:t>3</w:t>
+      </w:r>
+      <w:r>
+        <w:rPr>
+          <w:u w:val="single"/>
+        </w:rPr>
+        <w:t xml:space="preserve">:Pago fallido </w:t>
+      </w:r>
+      <w:r>
+        <w:rPr>
+          <w:u w:val="single"/>
+        </w:rPr>
+        <w:t>número</w:t>
+      </w:r>
+      <w:r>
+        <w:rPr>
+          <w:u w:val="single"/>
+        </w:rPr>
+        <w:t xml:space="preserve"> de tarjeta invalido</w:t>
+      </w:r>
+      <w:r>
+        <w:rPr>
+          <w:u w:val="single"/>
+        </w:rPr>
+        <w:br/>
+      </w:r>
+      <w:r>
         <w:t xml:space="preserve">Dado la conexión con el servidor del banco exitosa , el </w:t>
       </w:r>
       <w:r>
         <w:t>número</w:t>
       </w:r>
       <w:r>
-        <w:t xml:space="preserve"> de tarjeta de crédito 123 valida y los fondos suficientes con el pago del 20% del mueble</w:t>
-      </w:r>
-      <w:r>
-        <w:br/>
-        <w:t>Cuando se ingresan los datos : numero de tarjeta: 123 y se presiona “Pagar”</w:t>
-      </w:r>
-      <w:r>
-        <w:br/>
-        <w:t xml:space="preserve">Entonces el sistema registra el pago y </w:t>
-      </w:r>
-      <w:r>
-        <w:t>emite un número de reserva único</w:t>
-      </w:r>
-      <w:r>
-        <w:t xml:space="preserve"> .</w:t>
+        <w:t xml:space="preserve"> de tarjeta de crédito 4321 invalida</w:t>
+      </w:r>
+      <w:r>
+        <w:br/>
+        <w:t xml:space="preserve">Cuando se ingresan los datos : </w:t>
+      </w:r>
+      <w:r>
+        <w:t>número</w:t>
+      </w:r>
+      <w:r>
+        <w:t xml:space="preserve"> de tarjeta: 4321 y se presiona “Pagar”</w:t>
+      </w:r>
+      <w:r>
+        <w:br/>
+        <w:t xml:space="preserve">Entonces el sistema informa que ”el </w:t>
+      </w:r>
+      <w:r>
+        <w:t>número</w:t>
+      </w:r>
+      <w:r>
+        <w:t xml:space="preserve"> de tarjeta es invalido” .</w:t>
       </w:r>
       <w:r>
         <w:br/>
@@ -1017,232 +976,51 @@
         <w:rPr>
           <w:u w:val="single"/>
         </w:rPr>
-        <w:t>2</w:t>
-      </w:r>
-      <w:r>
-        <w:rPr>
-          <w:u w:val="single"/>
-        </w:rPr>
-        <w:t xml:space="preserve">:Pago </w:t>
-      </w:r>
-      <w:r>
-        <w:rPr>
-          <w:u w:val="single"/>
-        </w:rPr>
-        <w:t xml:space="preserve">fallido por fondos </w:t>
-      </w:r>
-      <w:r>
-        <w:rPr>
-          <w:u w:val="single"/>
-        </w:rPr>
-        <w:t>insuficientes</w:t>
-      </w:r>
-      <w:r>
-        <w:br/>
-        <w:t xml:space="preserve">Dado la conexión con el servidor del banco exitosa , el </w:t>
-      </w:r>
-      <w:r>
-        <w:t>número</w:t>
-      </w:r>
-      <w:r>
-        <w:t xml:space="preserve"> de tarjeta de crédito </w:t>
-      </w:r>
-      <w:r>
-        <w:t xml:space="preserve">321 </w:t>
-      </w:r>
-      <w:r>
-        <w:t xml:space="preserve">valida y los fondos </w:t>
-      </w:r>
-      <w:r>
-        <w:t>in</w:t>
-      </w:r>
-      <w:r>
-        <w:t xml:space="preserve">suficientes </w:t>
-      </w:r>
-      <w:r>
-        <w:br/>
-        <w:t xml:space="preserve">Cuando se ingresan los datos : </w:t>
-      </w:r>
-      <w:r>
-        <w:t>número</w:t>
-      </w:r>
-      <w:r>
-        <w:t xml:space="preserve"> de tarjeta: </w:t>
-      </w:r>
-      <w:r>
-        <w:t>321</w:t>
-      </w:r>
-      <w:r>
-        <w:t xml:space="preserve"> y se presiona “Pagar”</w:t>
-      </w:r>
-      <w:r>
-        <w:br/>
-      </w:r>
-      <w:r>
-        <w:lastRenderedPageBreak/>
+        <w:t>4</w:t>
+      </w:r>
+      <w:r>
+        <w:rPr>
+          <w:u w:val="single"/>
+        </w:rPr>
+        <w:t>:Pago fall</w:t>
+      </w:r>
+      <w:r>
+        <w:rPr>
+          <w:u w:val="single"/>
+        </w:rPr>
+        <w:t>i</w:t>
+      </w:r>
+      <w:r>
+        <w:rPr>
+          <w:u w:val="single"/>
+        </w:rPr>
+        <w:t xml:space="preserve">do por </w:t>
+      </w:r>
+      <w:r>
+        <w:rPr>
+          <w:u w:val="single"/>
+        </w:rPr>
+        <w:t>error de conexión con el servidor</w:t>
+      </w:r>
+      <w:r>
+        <w:br/>
+        <w:t xml:space="preserve">Dado la conexión con el servidor del banco </w:t>
+      </w:r>
+      <w:r>
+        <w:br/>
+        <w:t xml:space="preserve">Cuando se ingresan </w:t>
+      </w:r>
+      <w:r>
+        <w:t>un numero de tarjeta y</w:t>
+      </w:r>
+      <w:r>
+        <w:t xml:space="preserve"> presiona “Pagar”</w:t>
+      </w:r>
+      <w:r>
+        <w:br/>
         <w:t xml:space="preserve">Entonces el sistema </w:t>
       </w:r>
       <w:r>
-        <w:t>informa que “los fondos son insuficientes para el pago”</w:t>
-      </w:r>
-      <w:r>
-        <w:br/>
-      </w:r>
-      <w:r>
-        <w:rPr>
-          <w:u w:val="single"/>
-        </w:rPr>
-        <w:t xml:space="preserve">#Escenario </w:t>
-      </w:r>
-      <w:r>
-        <w:rPr>
-          <w:u w:val="single"/>
-        </w:rPr>
-        <w:t>3</w:t>
-      </w:r>
-      <w:r>
-        <w:rPr>
-          <w:u w:val="single"/>
-        </w:rPr>
-        <w:t xml:space="preserve">:Pago </w:t>
-      </w:r>
-      <w:r>
-        <w:rPr>
-          <w:u w:val="single"/>
-        </w:rPr>
-        <w:t xml:space="preserve">fallido </w:t>
-      </w:r>
-      <w:r>
-        <w:rPr>
-          <w:u w:val="single"/>
-        </w:rPr>
-        <w:t>número</w:t>
-      </w:r>
-      <w:r>
-        <w:rPr>
-          <w:u w:val="single"/>
-        </w:rPr>
-        <w:t xml:space="preserve"> de tarjeta invalido</w:t>
-      </w:r>
-      <w:r>
-        <w:rPr>
-          <w:u w:val="single"/>
-        </w:rPr>
-        <w:br/>
-      </w:r>
-      <w:r>
-        <w:t xml:space="preserve">Dado la conexión con el servidor del banco exitosa , el </w:t>
-      </w:r>
-      <w:r>
-        <w:t>número</w:t>
-      </w:r>
-      <w:r>
-        <w:t xml:space="preserve"> de tarjeta de crédito </w:t>
-      </w:r>
-      <w:r>
-        <w:t>4321 in</w:t>
-      </w:r>
-      <w:r>
-        <w:t>valida</w:t>
-      </w:r>
-      <w:r>
-        <w:br/>
-      </w:r>
-      <w:r>
-        <w:t xml:space="preserve">Cuando se ingresan los datos : </w:t>
-      </w:r>
-      <w:r>
-        <w:t>número</w:t>
-      </w:r>
-      <w:r>
-        <w:t xml:space="preserve"> de tarjeta: </w:t>
-      </w:r>
-      <w:r>
-        <w:t xml:space="preserve">4321 </w:t>
-      </w:r>
-      <w:r>
-        <w:t>y se presiona “Pagar”</w:t>
-      </w:r>
-      <w:r>
-        <w:br/>
-        <w:t xml:space="preserve">Entonces el sistema </w:t>
-      </w:r>
-      <w:r>
-        <w:t xml:space="preserve">informa que ”el </w:t>
-      </w:r>
-      <w:r>
-        <w:t>número</w:t>
-      </w:r>
-      <w:r>
-        <w:t xml:space="preserve"> de tarjeta es invalido”</w:t>
-      </w:r>
-      <w:r>
-        <w:t xml:space="preserve"> .</w:t>
-      </w:r>
-      <w:r>
-        <w:br/>
-      </w:r>
-      <w:r>
-        <w:rPr>
-          <w:u w:val="single"/>
-        </w:rPr>
-        <w:t xml:space="preserve">#Escenario </w:t>
-      </w:r>
-      <w:r>
-        <w:rPr>
-          <w:u w:val="single"/>
-        </w:rPr>
-        <w:t>4</w:t>
-      </w:r>
-      <w:r>
-        <w:rPr>
-          <w:u w:val="single"/>
-        </w:rPr>
-        <w:t xml:space="preserve">:Pago </w:t>
-      </w:r>
-      <w:r>
-        <w:rPr>
-          <w:u w:val="single"/>
-        </w:rPr>
-        <w:t>fall</w:t>
-      </w:r>
-      <w:r>
-        <w:rPr>
-          <w:u w:val="single"/>
-        </w:rPr>
-        <w:t>i</w:t>
-      </w:r>
-      <w:r>
-        <w:rPr>
-          <w:u w:val="single"/>
-        </w:rPr>
-        <w:t xml:space="preserve">do por </w:t>
-      </w:r>
-      <w:r>
-        <w:rPr>
-          <w:u w:val="single"/>
-        </w:rPr>
-        <w:t>error de conexión con el servidor</w:t>
-      </w:r>
-      <w:r>
-        <w:br/>
-        <w:t xml:space="preserve">Dado la conexión con el servidor del banco </w:t>
-      </w:r>
-      <w:r>
-        <w:br/>
-        <w:t xml:space="preserve">Cuando se ingresan </w:t>
-      </w:r>
-      <w:r>
-        <w:t>un numero de tarjeta y</w:t>
-      </w:r>
-      <w:r>
-        <w:t xml:space="preserve"> presiona “Pagar”</w:t>
-      </w:r>
-      <w:r>
-        <w:br/>
-        <w:t xml:space="preserve">Entonces el sistema </w:t>
-      </w:r>
-      <w:r>
         <w:t>informa “Falla en la conexión con el servidor del banco”.</w:t>
       </w:r>
       <w:r>
@@ -1261,51 +1039,15 @@
         <w:br/>
       </w:r>
       <w:r>
-        <w:t xml:space="preserve">Dado la conexión con el servidor del banco exitosa , el </w:t>
-      </w:r>
-      <w:r>
-        <w:t>número</w:t>
-      </w:r>
-      <w:r>
-        <w:t xml:space="preserve"> de tarjeta de crédito 1</w:t>
-      </w:r>
-      <w:r>
-        <w:t xml:space="preserve">234 </w:t>
-      </w:r>
-      <w:r>
-        <w:t xml:space="preserve">valida y los fondos suficientes con el pago del </w:t>
-      </w:r>
-      <w:r>
-        <w:t>1</w:t>
-      </w:r>
-      <w:r>
-        <w:t>0% del mueble</w:t>
-      </w:r>
-      <w:r>
-        <w:br/>
-        <w:t xml:space="preserve">Cuando se ingresan los datos : </w:t>
-      </w:r>
-      <w:r>
-        <w:t>número</w:t>
-      </w:r>
-      <w:r>
-        <w:t xml:space="preserve"> de tarjeta: 123</w:t>
-      </w:r>
-      <w:r>
-        <w:t>4</w:t>
-      </w:r>
-      <w:r>
-        <w:t xml:space="preserve"> y se presiona “Pagar”</w:t>
-      </w:r>
-      <w:r>
-        <w:br/>
-        <w:t xml:space="preserve">Entonces el sistema </w:t>
-      </w:r>
-      <w:r>
-        <w:t>informa que “se</w:t>
-      </w:r>
-      <w:r>
-        <w:t xml:space="preserve"> debe abonar el 20% del total </w:t>
+        <w:t>Dado la conexión con el servidor del banco exitosa , el número de tarjeta de crédito 1234 valida y los fondos suficientes con el pago del 10% del mueble</w:t>
+      </w:r>
+      <w:r>
+        <w:br/>
+        <w:t>Cuando se ingresan los datos : número de tarjeta: 1234 y se presiona “Pagar”</w:t>
+      </w:r>
+      <w:r>
+        <w:br/>
+        <w:t xml:space="preserve">Entonces el sistema informa que “se debe abonar el 20% del total </w:t>
       </w:r>
       <w:r>
         <w:t>del alquiler</w:t>

</xml_diff>